<commit_message>
Add and update Options Selection Module
</commit_message>
<xml_diff>
--- a/JTBD Interview Simulator - Functional Requirements Document - V1.2.docx
+++ b/JTBD Interview Simulator - Functional Requirements Document - V1.2.docx
@@ -1436,7 +1436,14 @@
           <w:b/>
           <w:bCs/>
         </w:rPr>
-        <w:t>Mode Selection Module</w:t>
+        <w:t>Options</w:t>
+      </w:r>
+      <w:r>
+        <w:rPr>
+          <w:b/>
+          <w:bCs/>
+        </w:rPr>
+        <w:t xml:space="preserve"> Selection Module</w:t>
       </w:r>
     </w:p>
     <w:p>
@@ -2514,15 +2521,7 @@
               <w:ind w:left="360"/>
             </w:pPr>
             <w:r>
-              <w:t xml:space="preserve">Start button at the bottom of the screen. The button will be with the text: “Complete Selection to Start”. If the selection of the 2 options is not completed the button will stay in dark grey and once the selection is completed it will change to </w:t>
-            </w:r>
-            <w:proofErr w:type="gramStart"/>
-            <w:r>
-              <w:t>green</w:t>
-            </w:r>
-            <w:proofErr w:type="gramEnd"/>
-            <w:r>
-              <w:t xml:space="preserve"> and the text will change to “Start Interview”</w:t>
+              <w:t>Start button at the bottom of the screen. The button will be with the text: “Complete Selection to Start”. If the selection of the 2 options is not completed the button will stay in dark grey and once the selection is completed it will change to green and the text will change to “Start Interview”</w:t>
             </w:r>
           </w:p>
         </w:tc>
@@ -5798,14 +5797,12 @@
             <w:r>
               <w:t>Interview Skills: {</w:t>
             </w:r>
-            <w:proofErr w:type="spellStart"/>
             <w:r>
               <w:t>TCS</w:t>
             </w:r>
             <w:r>
               <w:t>i</w:t>
             </w:r>
-            <w:proofErr w:type="spellEnd"/>
             <w:r>
               <w:t>}/50</w:t>
             </w:r>
@@ -5815,14 +5812,12 @@
             <w:r>
               <w:t xml:space="preserve"> when the “</w:t>
             </w:r>
-            <w:proofErr w:type="spellStart"/>
             <w:r>
               <w:t>TCS</w:t>
             </w:r>
             <w:r>
               <w:t>i</w:t>
             </w:r>
-            <w:proofErr w:type="spellEnd"/>
             <w:r>
               <w:t xml:space="preserve">” is </w:t>
             </w:r>
@@ -5873,11 +5868,9 @@
             <w:r>
               <w:t>uestion technique: {</w:t>
             </w:r>
-            <w:proofErr w:type="spellStart"/>
             <w:r>
               <w:t>TSSq</w:t>
             </w:r>
-            <w:proofErr w:type="spellEnd"/>
             <w:r>
               <w:t>}/15</w:t>
             </w:r>
@@ -5901,11 +5894,9 @@
             <w:r>
               <w:t>JTBD framework: {</w:t>
             </w:r>
-            <w:proofErr w:type="spellStart"/>
             <w:r>
               <w:t>TSSj</w:t>
             </w:r>
-            <w:proofErr w:type="spellEnd"/>
             <w:r>
               <w:t>}/15</w:t>
             </w:r>
@@ -5929,11 +5920,9 @@
             <w:r>
               <w:t>Progress forces: {</w:t>
             </w:r>
-            <w:proofErr w:type="spellStart"/>
             <w:r>
               <w:t>TSSp</w:t>
             </w:r>
-            <w:proofErr w:type="spellEnd"/>
             <w:r>
               <w:t>}/10</w:t>
             </w:r>
@@ -5961,16 +5950,11 @@
             <w:r>
               <w:t>{</w:t>
             </w:r>
-            <w:proofErr w:type="spellStart"/>
             <w:r>
               <w:t>TSS</w:t>
             </w:r>
             <w:r>
-              <w:t>i</w:t>
-            </w:r>
-            <w:proofErr w:type="spellEnd"/>
-            <w:r>
-              <w:t>}/10</w:t>
+              <w:t>i}/10</w:t>
             </w:r>
             <w:r>
               <w:t>”</w:t>
@@ -6008,11 +5992,9 @@
             <w:r>
               <w:t>Business Insights: {</w:t>
             </w:r>
-            <w:proofErr w:type="spellStart"/>
             <w:r>
               <w:t>TSSb</w:t>
             </w:r>
-            <w:proofErr w:type="spellEnd"/>
             <w:r>
               <w:t>}/50</w:t>
             </w:r>
@@ -6023,15 +6005,7 @@
               <w:t xml:space="preserve"> </w:t>
             </w:r>
             <w:r>
-              <w:t>when the “</w:t>
-            </w:r>
-            <w:proofErr w:type="spellStart"/>
-            <w:r>
-              <w:t>TCSb</w:t>
-            </w:r>
-            <w:proofErr w:type="spellEnd"/>
-            <w:r>
-              <w:t>” is Total Category Score of the Business Insights category – the accumulated scores of the 4 sub-categories scores:</w:t>
+              <w:t>when the “TCSb” is Total Category Score of the Business Insights category – the accumulated scores of the 4 sub-categories scores:</w:t>
             </w:r>
           </w:p>
           <w:p>
@@ -6050,16 +6024,11 @@
             <w:r>
               <w:t>Market opportunity: {</w:t>
             </w:r>
-            <w:proofErr w:type="spellStart"/>
             <w:r>
               <w:t>TSS</w:t>
             </w:r>
             <w:r>
-              <w:t>m</w:t>
-            </w:r>
-            <w:proofErr w:type="spellEnd"/>
-            <w:r>
-              <w:t>}/15</w:t>
+              <w:t>m}/15</w:t>
             </w:r>
             <w:r>
               <w:t>”</w:t>
@@ -6081,16 +6050,11 @@
             <w:r>
               <w:t>Innovation: {</w:t>
             </w:r>
-            <w:proofErr w:type="spellStart"/>
             <w:r>
               <w:t>TSS</w:t>
             </w:r>
             <w:r>
-              <w:t>v</w:t>
-            </w:r>
-            <w:proofErr w:type="spellEnd"/>
-            <w:r>
-              <w:t>}/15</w:t>
+              <w:t>v}/15</w:t>
             </w:r>
             <w:r>
               <w:t>”</w:t>
@@ -6112,16 +6076,11 @@
             <w:r>
               <w:t>Customer segment: {</w:t>
             </w:r>
-            <w:proofErr w:type="spellStart"/>
             <w:r>
               <w:t>TSS</w:t>
             </w:r>
             <w:r>
-              <w:t>c</w:t>
-            </w:r>
-            <w:proofErr w:type="spellEnd"/>
-            <w:r>
-              <w:t>}/10</w:t>
+              <w:t>c}/10</w:t>
             </w:r>
             <w:r>
               <w:t>”</w:t>
@@ -6143,16 +6102,11 @@
             <w:r>
               <w:t>Strategic: {</w:t>
             </w:r>
-            <w:proofErr w:type="spellStart"/>
             <w:r>
               <w:t>TSS</w:t>
             </w:r>
             <w:r>
-              <w:t>g</w:t>
-            </w:r>
-            <w:proofErr w:type="spellEnd"/>
-            <w:r>
-              <w:t>}/10</w:t>
+              <w:t>g}/10</w:t>
             </w:r>
             <w:r>
               <w:t>”</w:t>
@@ -6310,15 +6264,7 @@
               <w:t xml:space="preserve"> the </w:t>
             </w:r>
             <w:r>
-              <w:t xml:space="preserve">overall performance </w:t>
-            </w:r>
-            <w:proofErr w:type="gramStart"/>
-            <w:r>
-              <w:t>score</w:t>
-            </w:r>
-            <w:proofErr w:type="gramEnd"/>
-            <w:r>
-              <w:t xml:space="preserve"> will be displayed, side by side, the 2 </w:t>
+              <w:t xml:space="preserve">overall performance score will be displayed, side by side, the 2 </w:t>
             </w:r>
             <w:r>
               <w:t>categories</w:t>
@@ -6338,11 +6284,9 @@
             <w:r>
               <w:t>Interview Skills {</w:t>
             </w:r>
-            <w:proofErr w:type="spellStart"/>
             <w:r>
               <w:t>TCSi</w:t>
             </w:r>
-            <w:proofErr w:type="spellEnd"/>
             <w:r>
               <w:t>}/50</w:t>
             </w:r>
@@ -6358,16 +6302,11 @@
             <w:r>
               <w:t>Business Insights {</w:t>
             </w:r>
-            <w:proofErr w:type="spellStart"/>
             <w:r>
               <w:t>TCS</w:t>
             </w:r>
             <w:r>
-              <w:t>b</w:t>
-            </w:r>
-            <w:proofErr w:type="spellEnd"/>
-            <w:r>
-              <w:t>}/50</w:t>
+              <w:t>b}/50</w:t>
             </w:r>
             <w:r>
               <w:t>”</w:t>
@@ -6994,15 +6933,7 @@
               <w:t xml:space="preserve">uestions </w:t>
             </w:r>
             <w:r>
-              <w:t xml:space="preserve">to be listed in </w:t>
-            </w:r>
-            <w:proofErr w:type="gramStart"/>
-            <w:r>
-              <w:t>blue color</w:t>
-            </w:r>
-            <w:proofErr w:type="gramEnd"/>
-            <w:r>
-              <w:t>. The text will be: “</w:t>
+              <w:t>to be listed in blue color. The text will be: “</w:t>
             </w:r>
             <w:r>
               <w:t>Recommended Follow-up Questions</w:t>
@@ -7856,15 +7787,7 @@
         <w:t xml:space="preserve">. The required API Key will be saved </w:t>
       </w:r>
       <w:r>
-        <w:t xml:space="preserve">by a safe mechanism to avoid </w:t>
-      </w:r>
-      <w:proofErr w:type="gramStart"/>
-      <w:r>
-        <w:t>an</w:t>
-      </w:r>
-      <w:proofErr w:type="gramEnd"/>
-      <w:r>
-        <w:t xml:space="preserve"> misuse of it (</w:t>
+        <w:t>by a safe mechanism to avoid an misuse of it (</w:t>
       </w:r>
       <w:r>
         <w:t>as a property in Google Apps Script</w:t>
@@ -7919,15 +7842,7 @@
         <w:t xml:space="preserve">For each of the interviewees, of any given business domain, a short background story </w:t>
       </w:r>
       <w:r>
-        <w:t xml:space="preserve">should be created by </w:t>
-      </w:r>
-      <w:proofErr w:type="gramStart"/>
-      <w:r>
-        <w:t>the LLM</w:t>
-      </w:r>
-      <w:proofErr w:type="gramEnd"/>
-      <w:r>
-        <w:t xml:space="preserve">, </w:t>
+        <w:t xml:space="preserve">should be created by the LLM, </w:t>
       </w:r>
       <w:r>
         <w:t>which will tell in a few sentences what’s its business, its size, location, markets it serves, description of resources (number of employees, machinery, operational sites, branches etc.) volume of revenue, etc. which should be consistent and referred to as fit in the interview.</w:t>
@@ -8492,15 +8407,7 @@
         <w:ind w:left="810"/>
       </w:pPr>
       <w:r>
-        <w:t xml:space="preserve">Identifying </w:t>
-      </w:r>
-      <w:proofErr w:type="gramStart"/>
-      <w:r>
-        <w:t>success</w:t>
-      </w:r>
-      <w:proofErr w:type="gramEnd"/>
-      <w:r>
-        <w:t xml:space="preserve"> metrics</w:t>
+        <w:t>Identifying success metrics</w:t>
       </w:r>
     </w:p>
     <w:p>
@@ -10483,10 +10390,7 @@
         <w:ind w:left="3060"/>
       </w:pPr>
       <w:r>
-        <w:t xml:space="preserve">Background - </w:t>
-      </w:r>
-      <w:r>
-        <w:t>one-liner business description</w:t>
+        <w:t>Background - one-liner business description</w:t>
       </w:r>
     </w:p>
     <w:p>
@@ -10555,13 +10459,8 @@
       <w:r>
         <w:t>Style</w:t>
       </w:r>
-      <w:proofErr w:type="gramStart"/>
-      <w:r>
-        <w:t>}</w:t>
-      </w:r>
-      <w:proofErr w:type="gramEnd"/>
-      <w:r>
-        <w:t xml:space="preserve"> and you are:</w:t>
+      <w:r>
+        <w:t>} and you are:</w:t>
       </w:r>
     </w:p>
     <w:p>

</xml_diff>